<commit_message>
Inicio de la presentación
</commit_message>
<xml_diff>
--- a/Memoria/Memoria_MIN.docx
+++ b/Memoria/Memoria_MIN.docx
@@ -69,8 +69,20 @@
           <w:sz w:val="120"/>
           <w:szCs w:val="120"/>
         </w:rPr>
-        <w:t>Análisis del clima mundial</w:t>
-      </w:r>
+        <w:t xml:space="preserve">Análisis </w:t>
+      </w:r>
+      <w:r>
+        <w:rPr>
+          <w:rStyle w:val="nfasissutil"/>
+          <w:rFonts w:ascii="Candara" w:hAnsi="Candara"/>
+          <w:b/>
+          <w:sz w:val="120"/>
+          <w:szCs w:val="120"/>
+        </w:rPr>
+        <w:t>mundial del clima</w:t>
+      </w:r>
+      <w:bookmarkStart w:id="0" w:name="_GoBack"/>
+      <w:bookmarkEnd w:id="0"/>
     </w:p>
     <w:p/>
     <w:p/>
@@ -2226,6 +2238,9 @@
     </w:p>
     <w:p>
       <w:r>
+        <w:rPr>
+          <w:noProof/>
+        </w:rPr>
         <w:lastRenderedPageBreak/>
         <w:drawing>
           <wp:anchor distT="0" distB="0" distL="114300" distR="114300" simplePos="0" relativeHeight="251658240" behindDoc="0" locked="0" layoutInCell="1" allowOverlap="1" wp14:anchorId="1C8A79F2">
@@ -2296,6 +2311,9 @@
     </w:p>
     <w:p>
       <w:r>
+        <w:rPr>
+          <w:noProof/>
+        </w:rPr>
         <w:drawing>
           <wp:anchor distT="0" distB="0" distL="114300" distR="114300" simplePos="0" relativeHeight="251659264" behindDoc="0" locked="0" layoutInCell="1" allowOverlap="1" wp14:anchorId="6A59C2E8">
             <wp:simplePos x="0" y="0"/>
@@ -2759,8 +2777,6 @@
       <w:pPr>
         <w:spacing w:after="0" w:line="240" w:lineRule="auto"/>
       </w:pPr>
-      <w:bookmarkStart w:id="0" w:name="_GoBack"/>
-      <w:bookmarkEnd w:id="0"/>
     </w:p>
     <w:p>
       <w:pPr>
@@ -5080,7 +5096,7 @@
 </file>
 
 <file path=customXml/itemProps1.xml><?xml version="1.0" encoding="utf-8"?>
-<ds:datastoreItem xmlns:ds="http://schemas.openxmlformats.org/officeDocument/2006/customXml" ds:itemID="{F588D7E6-BA35-45F3-AC7A-F254F4549D3E}">
+<ds:datastoreItem xmlns:ds="http://schemas.openxmlformats.org/officeDocument/2006/customXml" ds:itemID="{85A9FBA6-95DD-4E11-BFEA-FD41208891F6}">
   <ds:schemaRefs>
     <ds:schemaRef ds:uri="http://schemas.openxmlformats.org/officeDocument/2006/bibliography"/>
   </ds:schemaRefs>

</xml_diff>